<commit_message>
Add responsive table and card view for driver comparison
Implemented responsive toggle feature allowing table and card views for driver comparisons. Added interactivity with JavaScript to enhance user experience and visibility of data on smaller screens.
</commit_message>
<xml_diff>
--- a/blog-module/blog-entries/20250527J/George-Andrea.docx
+++ b/blog-module/blog-entries/20250527J/George-Andrea.docx
@@ -610,1060 +610,38 @@
         </w:rPr>
         <w:t xml:space="preserve">Οδηγικό Στυλ: Συγκριτικά</w:t>
       </w:r>
-      <w:r>
-        <w:rPr>
-          <w:rtl w:val="0"/>
-        </w:rPr>
-      </w:r>
-    </w:p>
-    <w:tbl>
-      <w:tblPr>
-        <w:tblStyle w:val="Table1"/>
-        <w:tblW w:w="9972.0" w:type="dxa"/>
-        <w:jc w:val="left"/>
-        <w:tblInd w:w="-28.0" w:type="dxa"/>
-        <w:tblLayout w:type="fixed"/>
-        <w:tblLook w:val="0000"/>
-      </w:tblPr>
-      <w:tblGrid>
-        <w:gridCol w:w="2575"/>
-        <w:gridCol w:w="3181"/>
-        <w:gridCol w:w="4216"/>
-        <w:tblGridChange w:id="0">
-          <w:tblGrid>
-            <w:gridCol w:w="2575"/>
-            <w:gridCol w:w="3181"/>
-            <w:gridCol w:w="4216"/>
-          </w:tblGrid>
-        </w:tblGridChange>
-      </w:tblGrid>
-      <w:tr>
-        <w:trPr>
-          <w:cantSplit w:val="0"/>
-          <w:tblHeader w:val="1"/>
-        </w:trPr>
-        <w:tc>
-          <w:tcPr>
-            <w:shd w:fill="auto" w:val="clear"/>
-            <w:vAlign w:val="center"/>
-          </w:tcPr>
-          <w:p>
-            <w:pPr>
-              <w:keepNext w:val="0"/>
-              <w:keepLines w:val="0"/>
-              <w:pageBreakBefore w:val="0"/>
-              <w:widowControl w:val="0"/>
-              <w:pBdr>
-                <w:top w:space="0" w:sz="0" w:val="nil"/>
-                <w:left w:space="0" w:sz="0" w:val="nil"/>
-                <w:bottom w:space="0" w:sz="0" w:val="nil"/>
-                <w:right w:space="0" w:sz="0" w:val="nil"/>
-                <w:between w:space="0" w:sz="0" w:val="nil"/>
-              </w:pBdr>
-              <w:shd w:fill="auto" w:val="clear"/>
-              <w:spacing w:after="0" w:before="0" w:line="240" w:lineRule="auto"/>
-              <w:ind w:left="0" w:right="0" w:firstLine="0"/>
-              <w:jc w:val="center"/>
-              <w:rPr>
-                <w:rFonts w:ascii="Times New Roman" w:cs="Times New Roman" w:eastAsia="Times New Roman" w:hAnsi="Times New Roman"/>
-                <w:b w:val="1"/>
-                <w:i w:val="0"/>
-                <w:smallCaps w:val="0"/>
-                <w:strike w:val="0"/>
-                <w:color w:val="000000"/>
-                <w:sz w:val="24"/>
-                <w:szCs w:val="24"/>
-                <w:u w:val="none"/>
-                <w:shd w:fill="auto" w:val="clear"/>
-                <w:vertAlign w:val="baseline"/>
-              </w:rPr>
-            </w:pPr>
-            <w:r>
-              <w:rPr>
-                <w:rFonts w:ascii="Times New Roman" w:cs="Times New Roman" w:eastAsia="Times New Roman" w:hAnsi="Times New Roman"/>
-                <w:b w:val="1"/>
-                <w:i w:val="0"/>
-                <w:smallCaps w:val="0"/>
-                <w:strike w:val="0"/>
-                <w:color w:val="000000"/>
-                <w:sz w:val="24"/>
-                <w:szCs w:val="24"/>
-                <w:u w:val="none"/>
-                <w:shd w:fill="auto" w:val="clear"/>
-                <w:vertAlign w:val="baseline"/>
-                <w:rtl w:val="0"/>
-              </w:rPr>
-              <w:t xml:space="preserve">Παράμετρος</w:t>
-            </w:r>
-          </w:p>
-        </w:tc>
-        <w:tc>
-          <w:tcPr>
-            <w:shd w:fill="auto" w:val="clear"/>
-            <w:vAlign w:val="center"/>
-          </w:tcPr>
-          <w:p>
-            <w:pPr>
-              <w:keepNext w:val="0"/>
-              <w:keepLines w:val="0"/>
-              <w:pageBreakBefore w:val="0"/>
-              <w:widowControl w:val="0"/>
-              <w:pBdr>
-                <w:top w:space="0" w:sz="0" w:val="nil"/>
-                <w:left w:space="0" w:sz="0" w:val="nil"/>
-                <w:bottom w:space="0" w:sz="0" w:val="nil"/>
-                <w:right w:space="0" w:sz="0" w:val="nil"/>
-                <w:between w:space="0" w:sz="0" w:val="nil"/>
-              </w:pBdr>
-              <w:shd w:fill="auto" w:val="clear"/>
-              <w:spacing w:after="0" w:before="0" w:line="240" w:lineRule="auto"/>
-              <w:ind w:left="0" w:right="0" w:firstLine="0"/>
-              <w:jc w:val="center"/>
-              <w:rPr>
-                <w:rFonts w:ascii="Times New Roman" w:cs="Times New Roman" w:eastAsia="Times New Roman" w:hAnsi="Times New Roman"/>
-                <w:b w:val="1"/>
-                <w:i w:val="0"/>
-                <w:smallCaps w:val="0"/>
-                <w:strike w:val="0"/>
-                <w:color w:val="000000"/>
-                <w:sz w:val="24"/>
-                <w:szCs w:val="24"/>
-                <w:u w:val="none"/>
-                <w:shd w:fill="auto" w:val="clear"/>
-                <w:vertAlign w:val="baseline"/>
-              </w:rPr>
-            </w:pPr>
-            <w:r>
-              <w:rPr>
-                <w:rFonts w:ascii="Times New Roman" w:cs="Times New Roman" w:eastAsia="Times New Roman" w:hAnsi="Times New Roman"/>
-                <w:b w:val="1"/>
-                <w:i w:val="0"/>
-                <w:smallCaps w:val="0"/>
-                <w:strike w:val="0"/>
-                <w:color w:val="000000"/>
-                <w:sz w:val="24"/>
-                <w:szCs w:val="24"/>
-                <w:u w:val="none"/>
-                <w:shd w:fill="auto" w:val="clear"/>
-                <w:vertAlign w:val="baseline"/>
-                <w:rtl w:val="0"/>
-              </w:rPr>
-              <w:t xml:space="preserve">George Russell</w:t>
-            </w:r>
-          </w:p>
-        </w:tc>
-        <w:tc>
-          <w:tcPr>
-            <w:shd w:fill="auto" w:val="clear"/>
-            <w:vAlign w:val="center"/>
-          </w:tcPr>
-          <w:p>
-            <w:pPr>
-              <w:keepNext w:val="0"/>
-              <w:keepLines w:val="0"/>
-              <w:pageBreakBefore w:val="0"/>
-              <w:widowControl w:val="0"/>
-              <w:pBdr>
-                <w:top w:space="0" w:sz="0" w:val="nil"/>
-                <w:left w:space="0" w:sz="0" w:val="nil"/>
-                <w:bottom w:space="0" w:sz="0" w:val="nil"/>
-                <w:right w:space="0" w:sz="0" w:val="nil"/>
-                <w:between w:space="0" w:sz="0" w:val="nil"/>
-              </w:pBdr>
-              <w:shd w:fill="auto" w:val="clear"/>
-              <w:spacing w:after="0" w:before="0" w:line="240" w:lineRule="auto"/>
-              <w:ind w:left="0" w:right="0" w:firstLine="0"/>
-              <w:jc w:val="center"/>
-              <w:rPr>
-                <w:rFonts w:ascii="Times New Roman" w:cs="Times New Roman" w:eastAsia="Times New Roman" w:hAnsi="Times New Roman"/>
-                <w:b w:val="1"/>
-                <w:i w:val="0"/>
-                <w:smallCaps w:val="0"/>
-                <w:strike w:val="0"/>
-                <w:color w:val="000000"/>
-                <w:sz w:val="24"/>
-                <w:szCs w:val="24"/>
-                <w:u w:val="none"/>
-                <w:shd w:fill="auto" w:val="clear"/>
-                <w:vertAlign w:val="baseline"/>
-              </w:rPr>
-            </w:pPr>
-            <w:r>
-              <w:rPr>
-                <w:rFonts w:ascii="Times New Roman" w:cs="Times New Roman" w:eastAsia="Times New Roman" w:hAnsi="Times New Roman"/>
-                <w:b w:val="1"/>
-                <w:i w:val="0"/>
-                <w:smallCaps w:val="0"/>
-                <w:strike w:val="0"/>
-                <w:color w:val="000000"/>
-                <w:sz w:val="24"/>
-                <w:szCs w:val="24"/>
-                <w:u w:val="none"/>
-                <w:shd w:fill="auto" w:val="clear"/>
-                <w:vertAlign w:val="baseline"/>
-                <w:rtl w:val="0"/>
-              </w:rPr>
-              <w:t xml:space="preserve">Kimi Antonelli</w:t>
-            </w:r>
-          </w:p>
-        </w:tc>
-      </w:tr>
-      <w:tr>
-        <w:trPr>
-          <w:cantSplit w:val="0"/>
-          <w:tblHeader w:val="0"/>
-        </w:trPr>
-        <w:tc>
-          <w:tcPr>
-            <w:shd w:fill="auto" w:val="clear"/>
-            <w:vAlign w:val="center"/>
-          </w:tcPr>
-          <w:p>
-            <w:pPr>
-              <w:keepNext w:val="0"/>
-              <w:keepLines w:val="0"/>
-              <w:pageBreakBefore w:val="0"/>
-              <w:widowControl w:val="0"/>
-              <w:pBdr>
-                <w:top w:space="0" w:sz="0" w:val="nil"/>
-                <w:left w:space="0" w:sz="0" w:val="nil"/>
-                <w:bottom w:space="0" w:sz="0" w:val="nil"/>
-                <w:right w:space="0" w:sz="0" w:val="nil"/>
-                <w:between w:space="0" w:sz="0" w:val="nil"/>
-              </w:pBdr>
-              <w:shd w:fill="auto" w:val="clear"/>
-              <w:spacing w:after="0" w:before="0" w:line="240" w:lineRule="auto"/>
-              <w:ind w:left="0" w:right="0" w:firstLine="0"/>
-              <w:jc w:val="center"/>
-              <w:rPr>
-                <w:rFonts w:ascii="Times New Roman" w:cs="Times New Roman" w:eastAsia="Times New Roman" w:hAnsi="Times New Roman"/>
-                <w:b w:val="0"/>
-                <w:i w:val="0"/>
-                <w:smallCaps w:val="0"/>
-                <w:strike w:val="0"/>
-                <w:color w:val="000000"/>
-                <w:sz w:val="24"/>
-                <w:szCs w:val="24"/>
-                <w:u w:val="none"/>
-                <w:shd w:fill="auto" w:val="clear"/>
-                <w:vertAlign w:val="baseline"/>
-              </w:rPr>
-            </w:pPr>
-            <w:r>
-              <w:rPr>
-                <w:rFonts w:ascii="Times New Roman" w:cs="Times New Roman" w:eastAsia="Times New Roman" w:hAnsi="Times New Roman"/>
-                <w:b w:val="0"/>
-                <w:i w:val="0"/>
-                <w:smallCaps w:val="0"/>
-                <w:strike w:val="0"/>
-                <w:color w:val="000000"/>
-                <w:sz w:val="24"/>
-                <w:szCs w:val="24"/>
-                <w:u w:val="none"/>
-                <w:shd w:fill="auto" w:val="clear"/>
-                <w:vertAlign w:val="baseline"/>
-                <w:rtl w:val="0"/>
-              </w:rPr>
-              <w:t xml:space="preserve">Φρενάρισμα</w:t>
-            </w:r>
-          </w:p>
-        </w:tc>
-        <w:tc>
-          <w:tcPr>
-            <w:shd w:fill="auto" w:val="clear"/>
-            <w:vAlign w:val="center"/>
-          </w:tcPr>
-          <w:p>
-            <w:pPr>
-              <w:keepNext w:val="0"/>
-              <w:keepLines w:val="0"/>
-              <w:pageBreakBefore w:val="0"/>
-              <w:widowControl w:val="0"/>
-              <w:pBdr>
-                <w:top w:space="0" w:sz="0" w:val="nil"/>
-                <w:left w:space="0" w:sz="0" w:val="nil"/>
-                <w:bottom w:space="0" w:sz="0" w:val="nil"/>
-                <w:right w:space="0" w:sz="0" w:val="nil"/>
-                <w:between w:space="0" w:sz="0" w:val="nil"/>
-              </w:pBdr>
-              <w:shd w:fill="auto" w:val="clear"/>
-              <w:spacing w:after="0" w:before="0" w:line="240" w:lineRule="auto"/>
-              <w:ind w:left="0" w:right="0" w:firstLine="0"/>
-              <w:jc w:val="center"/>
-              <w:rPr>
-                <w:rFonts w:ascii="Times New Roman" w:cs="Times New Roman" w:eastAsia="Times New Roman" w:hAnsi="Times New Roman"/>
-                <w:b w:val="0"/>
-                <w:i w:val="0"/>
-                <w:smallCaps w:val="0"/>
-                <w:strike w:val="0"/>
-                <w:color w:val="000000"/>
-                <w:sz w:val="24"/>
-                <w:szCs w:val="24"/>
-                <w:u w:val="none"/>
-                <w:shd w:fill="auto" w:val="clear"/>
-                <w:vertAlign w:val="baseline"/>
-              </w:rPr>
-            </w:pPr>
-            <w:r>
-              <w:rPr>
-                <w:rFonts w:ascii="Times New Roman" w:cs="Times New Roman" w:eastAsia="Times New Roman" w:hAnsi="Times New Roman"/>
-                <w:b w:val="0"/>
-                <w:i w:val="0"/>
-                <w:smallCaps w:val="0"/>
-                <w:strike w:val="0"/>
-                <w:color w:val="000000"/>
-                <w:sz w:val="24"/>
-                <w:szCs w:val="24"/>
-                <w:u w:val="none"/>
-                <w:shd w:fill="auto" w:val="clear"/>
-                <w:vertAlign w:val="baseline"/>
-                <w:rtl w:val="0"/>
-              </w:rPr>
-              <w:t xml:space="preserve">Πολύ δυναμικό, συχνά αργά και βαθιά</w:t>
-            </w:r>
-          </w:p>
-        </w:tc>
-        <w:tc>
-          <w:tcPr>
-            <w:shd w:fill="auto" w:val="clear"/>
-            <w:vAlign w:val="center"/>
-          </w:tcPr>
-          <w:p>
-            <w:pPr>
-              <w:keepNext w:val="0"/>
-              <w:keepLines w:val="0"/>
-              <w:pageBreakBefore w:val="0"/>
-              <w:widowControl w:val="0"/>
-              <w:pBdr>
-                <w:top w:space="0" w:sz="0" w:val="nil"/>
-                <w:left w:space="0" w:sz="0" w:val="nil"/>
-                <w:bottom w:space="0" w:sz="0" w:val="nil"/>
-                <w:right w:space="0" w:sz="0" w:val="nil"/>
-                <w:between w:space="0" w:sz="0" w:val="nil"/>
-              </w:pBdr>
-              <w:shd w:fill="auto" w:val="clear"/>
-              <w:spacing w:after="0" w:before="0" w:line="240" w:lineRule="auto"/>
-              <w:ind w:left="0" w:right="0" w:firstLine="0"/>
-              <w:jc w:val="center"/>
-              <w:rPr>
-                <w:rFonts w:ascii="Times New Roman" w:cs="Times New Roman" w:eastAsia="Times New Roman" w:hAnsi="Times New Roman"/>
-                <w:b w:val="0"/>
-                <w:i w:val="0"/>
-                <w:smallCaps w:val="0"/>
-                <w:strike w:val="0"/>
-                <w:color w:val="000000"/>
-                <w:sz w:val="24"/>
-                <w:szCs w:val="24"/>
-                <w:u w:val="none"/>
-                <w:shd w:fill="auto" w:val="clear"/>
-                <w:vertAlign w:val="baseline"/>
-              </w:rPr>
-            </w:pPr>
-            <w:r>
-              <w:rPr>
-                <w:rFonts w:ascii="Times New Roman" w:cs="Times New Roman" w:eastAsia="Times New Roman" w:hAnsi="Times New Roman"/>
-                <w:b w:val="0"/>
-                <w:i w:val="0"/>
-                <w:smallCaps w:val="0"/>
-                <w:strike w:val="0"/>
-                <w:color w:val="000000"/>
-                <w:sz w:val="24"/>
-                <w:szCs w:val="24"/>
-                <w:u w:val="none"/>
-                <w:shd w:fill="auto" w:val="clear"/>
-                <w:vertAlign w:val="baseline"/>
-                <w:rtl w:val="0"/>
-              </w:rPr>
-              <w:t xml:space="preserve">Πολύ ομαλό, ακριβές – εστιάζει στη σταθερότητα</w:t>
-            </w:r>
-          </w:p>
-        </w:tc>
-      </w:tr>
-      <w:tr>
-        <w:trPr>
-          <w:cantSplit w:val="0"/>
-          <w:tblHeader w:val="0"/>
-        </w:trPr>
-        <w:tc>
-          <w:tcPr>
-            <w:shd w:fill="auto" w:val="clear"/>
-            <w:vAlign w:val="center"/>
-          </w:tcPr>
-          <w:p>
-            <w:pPr>
-              <w:keepNext w:val="0"/>
-              <w:keepLines w:val="0"/>
-              <w:pageBreakBefore w:val="0"/>
-              <w:widowControl w:val="0"/>
-              <w:pBdr>
-                <w:top w:space="0" w:sz="0" w:val="nil"/>
-                <w:left w:space="0" w:sz="0" w:val="nil"/>
-                <w:bottom w:space="0" w:sz="0" w:val="nil"/>
-                <w:right w:space="0" w:sz="0" w:val="nil"/>
-                <w:between w:space="0" w:sz="0" w:val="nil"/>
-              </w:pBdr>
-              <w:shd w:fill="auto" w:val="clear"/>
-              <w:spacing w:after="0" w:before="0" w:line="240" w:lineRule="auto"/>
-              <w:ind w:left="0" w:right="0" w:firstLine="0"/>
-              <w:jc w:val="center"/>
-              <w:rPr>
-                <w:rFonts w:ascii="Times New Roman" w:cs="Times New Roman" w:eastAsia="Times New Roman" w:hAnsi="Times New Roman"/>
-                <w:b w:val="0"/>
-                <w:i w:val="0"/>
-                <w:smallCaps w:val="0"/>
-                <w:strike w:val="0"/>
-                <w:color w:val="000000"/>
-                <w:sz w:val="24"/>
-                <w:szCs w:val="24"/>
-                <w:u w:val="none"/>
-                <w:shd w:fill="auto" w:val="clear"/>
-                <w:vertAlign w:val="baseline"/>
-              </w:rPr>
-            </w:pPr>
-            <w:r>
-              <w:rPr>
-                <w:rFonts w:ascii="Times New Roman" w:cs="Times New Roman" w:eastAsia="Times New Roman" w:hAnsi="Times New Roman"/>
-                <w:b w:val="0"/>
-                <w:i w:val="0"/>
-                <w:smallCaps w:val="0"/>
-                <w:strike w:val="0"/>
-                <w:color w:val="000000"/>
-                <w:sz w:val="24"/>
-                <w:szCs w:val="24"/>
-                <w:u w:val="none"/>
-                <w:shd w:fill="auto" w:val="clear"/>
-                <w:vertAlign w:val="baseline"/>
-                <w:rtl w:val="0"/>
-              </w:rPr>
-              <w:t xml:space="preserve">Είσοδος στροφής</w:t>
-            </w:r>
-          </w:p>
-        </w:tc>
-        <w:tc>
-          <w:tcPr>
-            <w:shd w:fill="auto" w:val="clear"/>
-            <w:vAlign w:val="center"/>
-          </w:tcPr>
-          <w:p>
-            <w:pPr>
-              <w:keepNext w:val="0"/>
-              <w:keepLines w:val="0"/>
-              <w:pageBreakBefore w:val="0"/>
-              <w:widowControl w:val="0"/>
-              <w:pBdr>
-                <w:top w:space="0" w:sz="0" w:val="nil"/>
-                <w:left w:space="0" w:sz="0" w:val="nil"/>
-                <w:bottom w:space="0" w:sz="0" w:val="nil"/>
-                <w:right w:space="0" w:sz="0" w:val="nil"/>
-                <w:between w:space="0" w:sz="0" w:val="nil"/>
-              </w:pBdr>
-              <w:shd w:fill="auto" w:val="clear"/>
-              <w:spacing w:after="0" w:before="0" w:line="240" w:lineRule="auto"/>
-              <w:ind w:left="0" w:right="0" w:firstLine="0"/>
-              <w:jc w:val="center"/>
-              <w:rPr>
-                <w:rFonts w:ascii="Times New Roman" w:cs="Times New Roman" w:eastAsia="Times New Roman" w:hAnsi="Times New Roman"/>
-                <w:b w:val="0"/>
-                <w:i w:val="0"/>
-                <w:smallCaps w:val="0"/>
-                <w:strike w:val="0"/>
-                <w:color w:val="000000"/>
-                <w:sz w:val="24"/>
-                <w:szCs w:val="24"/>
-                <w:u w:val="none"/>
-                <w:shd w:fill="auto" w:val="clear"/>
-                <w:vertAlign w:val="baseline"/>
-              </w:rPr>
-            </w:pPr>
-            <w:r>
-              <w:rPr>
-                <w:rFonts w:ascii="Times New Roman" w:cs="Times New Roman" w:eastAsia="Times New Roman" w:hAnsi="Times New Roman"/>
-                <w:b w:val="0"/>
-                <w:i w:val="0"/>
-                <w:smallCaps w:val="0"/>
-                <w:strike w:val="0"/>
-                <w:color w:val="000000"/>
-                <w:sz w:val="24"/>
-                <w:szCs w:val="24"/>
-                <w:u w:val="none"/>
-                <w:shd w:fill="auto" w:val="clear"/>
-                <w:vertAlign w:val="baseline"/>
-                <w:rtl w:val="0"/>
-              </w:rPr>
-              <w:t xml:space="preserve">Χρήση oversteer </w:t>
-            </w:r>
-          </w:p>
-        </w:tc>
-        <w:tc>
-          <w:tcPr>
-            <w:shd w:fill="auto" w:val="clear"/>
-            <w:vAlign w:val="center"/>
-          </w:tcPr>
-          <w:p>
-            <w:pPr>
-              <w:keepNext w:val="0"/>
-              <w:keepLines w:val="0"/>
-              <w:pageBreakBefore w:val="0"/>
-              <w:widowControl w:val="0"/>
-              <w:pBdr>
-                <w:top w:space="0" w:sz="0" w:val="nil"/>
-                <w:left w:space="0" w:sz="0" w:val="nil"/>
-                <w:bottom w:space="0" w:sz="0" w:val="nil"/>
-                <w:right w:space="0" w:sz="0" w:val="nil"/>
-                <w:between w:space="0" w:sz="0" w:val="nil"/>
-              </w:pBdr>
-              <w:shd w:fill="auto" w:val="clear"/>
-              <w:spacing w:after="0" w:before="0" w:line="240" w:lineRule="auto"/>
-              <w:ind w:left="0" w:right="0" w:firstLine="0"/>
-              <w:jc w:val="center"/>
-              <w:rPr>
-                <w:rFonts w:ascii="Times New Roman" w:cs="Times New Roman" w:eastAsia="Times New Roman" w:hAnsi="Times New Roman"/>
-                <w:b w:val="0"/>
-                <w:i w:val="0"/>
-                <w:smallCaps w:val="0"/>
-                <w:strike w:val="0"/>
-                <w:color w:val="000000"/>
-                <w:sz w:val="24"/>
-                <w:szCs w:val="24"/>
-                <w:u w:val="none"/>
-                <w:shd w:fill="auto" w:val="clear"/>
-                <w:vertAlign w:val="baseline"/>
-              </w:rPr>
-            </w:pPr>
-            <w:r>
-              <w:rPr>
-                <w:rFonts w:ascii="Times New Roman" w:cs="Times New Roman" w:eastAsia="Times New Roman" w:hAnsi="Times New Roman"/>
-                <w:b w:val="0"/>
-                <w:i w:val="0"/>
-                <w:smallCaps w:val="0"/>
-                <w:strike w:val="0"/>
-                <w:color w:val="000000"/>
-                <w:sz w:val="24"/>
-                <w:szCs w:val="24"/>
-                <w:u w:val="none"/>
-                <w:shd w:fill="auto" w:val="clear"/>
-                <w:vertAlign w:val="baseline"/>
-                <w:rtl w:val="0"/>
-              </w:rPr>
-              <w:t xml:space="preserve">καθαρή γραμμή - χωρίς έντονα γλιστρήματα</w:t>
-            </w:r>
-          </w:p>
-        </w:tc>
-      </w:tr>
-      <w:tr>
-        <w:trPr>
-          <w:cantSplit w:val="0"/>
-          <w:tblHeader w:val="0"/>
-        </w:trPr>
-        <w:tc>
-          <w:tcPr>
-            <w:shd w:fill="auto" w:val="clear"/>
-            <w:vAlign w:val="center"/>
-          </w:tcPr>
-          <w:p>
-            <w:pPr>
-              <w:keepNext w:val="0"/>
-              <w:keepLines w:val="0"/>
-              <w:pageBreakBefore w:val="0"/>
-              <w:widowControl w:val="0"/>
-              <w:pBdr>
-                <w:top w:space="0" w:sz="0" w:val="nil"/>
-                <w:left w:space="0" w:sz="0" w:val="nil"/>
-                <w:bottom w:space="0" w:sz="0" w:val="nil"/>
-                <w:right w:space="0" w:sz="0" w:val="nil"/>
-                <w:between w:space="0" w:sz="0" w:val="nil"/>
-              </w:pBdr>
-              <w:shd w:fill="auto" w:val="clear"/>
-              <w:spacing w:after="0" w:before="0" w:line="240" w:lineRule="auto"/>
-              <w:ind w:left="0" w:right="0" w:firstLine="0"/>
-              <w:jc w:val="center"/>
-              <w:rPr>
-                <w:rFonts w:ascii="Times New Roman" w:cs="Times New Roman" w:eastAsia="Times New Roman" w:hAnsi="Times New Roman"/>
-                <w:b w:val="0"/>
-                <w:i w:val="0"/>
-                <w:smallCaps w:val="0"/>
-                <w:strike w:val="0"/>
-                <w:color w:val="000000"/>
-                <w:sz w:val="24"/>
-                <w:szCs w:val="24"/>
-                <w:u w:val="none"/>
-                <w:shd w:fill="auto" w:val="clear"/>
-                <w:vertAlign w:val="baseline"/>
-              </w:rPr>
-            </w:pPr>
-            <w:r>
-              <w:rPr>
-                <w:rFonts w:ascii="Times New Roman" w:cs="Times New Roman" w:eastAsia="Times New Roman" w:hAnsi="Times New Roman"/>
-                <w:b w:val="0"/>
-                <w:i w:val="0"/>
-                <w:smallCaps w:val="0"/>
-                <w:strike w:val="0"/>
-                <w:color w:val="000000"/>
-                <w:sz w:val="24"/>
-                <w:szCs w:val="24"/>
-                <w:u w:val="none"/>
-                <w:shd w:fill="auto" w:val="clear"/>
-                <w:vertAlign w:val="baseline"/>
-                <w:rtl w:val="0"/>
-              </w:rPr>
-              <w:t xml:space="preserve">Έξοδος στροφής</w:t>
-            </w:r>
-          </w:p>
-        </w:tc>
-        <w:tc>
-          <w:tcPr>
-            <w:shd w:fill="auto" w:val="clear"/>
-            <w:vAlign w:val="center"/>
-          </w:tcPr>
-          <w:p>
-            <w:pPr>
-              <w:keepNext w:val="0"/>
-              <w:keepLines w:val="0"/>
-              <w:pageBreakBefore w:val="0"/>
-              <w:widowControl w:val="0"/>
-              <w:pBdr>
-                <w:top w:space="0" w:sz="0" w:val="nil"/>
-                <w:left w:space="0" w:sz="0" w:val="nil"/>
-                <w:bottom w:space="0" w:sz="0" w:val="nil"/>
-                <w:right w:space="0" w:sz="0" w:val="nil"/>
-                <w:between w:space="0" w:sz="0" w:val="nil"/>
-              </w:pBdr>
-              <w:shd w:fill="auto" w:val="clear"/>
-              <w:spacing w:after="0" w:before="0" w:line="240" w:lineRule="auto"/>
-              <w:ind w:left="0" w:right="0" w:firstLine="0"/>
-              <w:jc w:val="center"/>
-              <w:rPr>
-                <w:rFonts w:ascii="Times New Roman" w:cs="Times New Roman" w:eastAsia="Times New Roman" w:hAnsi="Times New Roman"/>
-                <w:b w:val="0"/>
-                <w:i w:val="0"/>
-                <w:smallCaps w:val="0"/>
-                <w:strike w:val="0"/>
-                <w:color w:val="000000"/>
-                <w:sz w:val="24"/>
-                <w:szCs w:val="24"/>
-                <w:u w:val="none"/>
-                <w:shd w:fill="auto" w:val="clear"/>
-                <w:vertAlign w:val="baseline"/>
-              </w:rPr>
-            </w:pPr>
-            <w:r>
-              <w:rPr>
-                <w:rFonts w:ascii="Times New Roman" w:cs="Times New Roman" w:eastAsia="Times New Roman" w:hAnsi="Times New Roman"/>
-                <w:b w:val="0"/>
-                <w:i w:val="0"/>
-                <w:smallCaps w:val="0"/>
-                <w:strike w:val="0"/>
-                <w:color w:val="000000"/>
-                <w:sz w:val="24"/>
-                <w:szCs w:val="24"/>
-                <w:u w:val="none"/>
-                <w:shd w:fill="auto" w:val="clear"/>
-                <w:vertAlign w:val="baseline"/>
-                <w:rtl w:val="0"/>
-              </w:rPr>
-              <w:t xml:space="preserve">Επιθετικός στο πάτημα του γκαζιού</w:t>
-            </w:r>
-          </w:p>
-        </w:tc>
-        <w:tc>
-          <w:tcPr>
-            <w:shd w:fill="auto" w:val="clear"/>
-            <w:vAlign w:val="center"/>
-          </w:tcPr>
-          <w:p>
-            <w:pPr>
-              <w:keepNext w:val="0"/>
-              <w:keepLines w:val="0"/>
-              <w:pageBreakBefore w:val="0"/>
-              <w:widowControl w:val="0"/>
-              <w:pBdr>
-                <w:top w:space="0" w:sz="0" w:val="nil"/>
-                <w:left w:space="0" w:sz="0" w:val="nil"/>
-                <w:bottom w:space="0" w:sz="0" w:val="nil"/>
-                <w:right w:space="0" w:sz="0" w:val="nil"/>
-                <w:between w:space="0" w:sz="0" w:val="nil"/>
-              </w:pBdr>
-              <w:shd w:fill="auto" w:val="clear"/>
-              <w:spacing w:after="0" w:before="0" w:line="240" w:lineRule="auto"/>
-              <w:ind w:left="0" w:right="0" w:firstLine="0"/>
-              <w:jc w:val="center"/>
-              <w:rPr>
-                <w:rFonts w:ascii="Times New Roman" w:cs="Times New Roman" w:eastAsia="Times New Roman" w:hAnsi="Times New Roman"/>
-                <w:b w:val="0"/>
-                <w:i w:val="0"/>
-                <w:smallCaps w:val="0"/>
-                <w:strike w:val="0"/>
-                <w:color w:val="000000"/>
-                <w:sz w:val="24"/>
-                <w:szCs w:val="24"/>
-                <w:u w:val="none"/>
-                <w:shd w:fill="auto" w:val="clear"/>
-                <w:vertAlign w:val="baseline"/>
-              </w:rPr>
-            </w:pPr>
-            <w:r>
-              <w:rPr>
-                <w:rFonts w:ascii="Times New Roman" w:cs="Times New Roman" w:eastAsia="Times New Roman" w:hAnsi="Times New Roman"/>
-                <w:b w:val="0"/>
-                <w:i w:val="0"/>
-                <w:smallCaps w:val="0"/>
-                <w:strike w:val="0"/>
-                <w:color w:val="000000"/>
-                <w:sz w:val="24"/>
-                <w:szCs w:val="24"/>
-                <w:u w:val="none"/>
-                <w:shd w:fill="auto" w:val="clear"/>
-                <w:vertAlign w:val="baseline"/>
-                <w:rtl w:val="0"/>
-              </w:rPr>
-              <w:t xml:space="preserve">Σταδιακή και ελεγχόμενη επιτάχυνση</w:t>
-            </w:r>
-          </w:p>
-        </w:tc>
-      </w:tr>
-      <w:tr>
-        <w:trPr>
-          <w:cantSplit w:val="0"/>
-          <w:tblHeader w:val="0"/>
-        </w:trPr>
-        <w:tc>
-          <w:tcPr>
-            <w:shd w:fill="auto" w:val="clear"/>
-            <w:vAlign w:val="center"/>
-          </w:tcPr>
-          <w:p>
-            <w:pPr>
-              <w:keepNext w:val="0"/>
-              <w:keepLines w:val="0"/>
-              <w:pageBreakBefore w:val="0"/>
-              <w:widowControl w:val="0"/>
-              <w:pBdr>
-                <w:top w:space="0" w:sz="0" w:val="nil"/>
-                <w:left w:space="0" w:sz="0" w:val="nil"/>
-                <w:bottom w:space="0" w:sz="0" w:val="nil"/>
-                <w:right w:space="0" w:sz="0" w:val="nil"/>
-                <w:between w:space="0" w:sz="0" w:val="nil"/>
-              </w:pBdr>
-              <w:shd w:fill="auto" w:val="clear"/>
-              <w:spacing w:after="0" w:before="0" w:line="240" w:lineRule="auto"/>
-              <w:ind w:left="0" w:right="0" w:firstLine="0"/>
-              <w:jc w:val="center"/>
-              <w:rPr>
-                <w:rFonts w:ascii="Times New Roman" w:cs="Times New Roman" w:eastAsia="Times New Roman" w:hAnsi="Times New Roman"/>
-                <w:b w:val="0"/>
-                <w:i w:val="0"/>
-                <w:smallCaps w:val="0"/>
-                <w:strike w:val="0"/>
-                <w:color w:val="000000"/>
-                <w:sz w:val="24"/>
-                <w:szCs w:val="24"/>
-                <w:u w:val="none"/>
-                <w:shd w:fill="auto" w:val="clear"/>
-                <w:vertAlign w:val="baseline"/>
-              </w:rPr>
-            </w:pPr>
-            <w:r>
-              <w:rPr>
-                <w:rFonts w:ascii="Times New Roman" w:cs="Times New Roman" w:eastAsia="Times New Roman" w:hAnsi="Times New Roman"/>
-                <w:b w:val="0"/>
-                <w:i w:val="0"/>
-                <w:smallCaps w:val="0"/>
-                <w:strike w:val="0"/>
-                <w:color w:val="000000"/>
-                <w:sz w:val="24"/>
-                <w:szCs w:val="24"/>
-                <w:u w:val="none"/>
-                <w:shd w:fill="auto" w:val="clear"/>
-                <w:vertAlign w:val="baseline"/>
-                <w:rtl w:val="0"/>
-              </w:rPr>
-              <w:t xml:space="preserve">Διαχείριση ελαστικών</w:t>
-            </w:r>
-          </w:p>
-        </w:tc>
-        <w:tc>
-          <w:tcPr>
-            <w:shd w:fill="auto" w:val="clear"/>
-            <w:vAlign w:val="center"/>
-          </w:tcPr>
-          <w:p>
-            <w:pPr>
-              <w:keepNext w:val="0"/>
-              <w:keepLines w:val="0"/>
-              <w:pageBreakBefore w:val="0"/>
-              <w:widowControl w:val="0"/>
-              <w:pBdr>
-                <w:top w:space="0" w:sz="0" w:val="nil"/>
-                <w:left w:space="0" w:sz="0" w:val="nil"/>
-                <w:bottom w:space="0" w:sz="0" w:val="nil"/>
-                <w:right w:space="0" w:sz="0" w:val="nil"/>
-                <w:between w:space="0" w:sz="0" w:val="nil"/>
-              </w:pBdr>
-              <w:shd w:fill="auto" w:val="clear"/>
-              <w:spacing w:after="0" w:before="0" w:line="240" w:lineRule="auto"/>
-              <w:ind w:left="0" w:right="0" w:firstLine="0"/>
-              <w:jc w:val="center"/>
-              <w:rPr>
-                <w:rFonts w:ascii="Times New Roman" w:cs="Times New Roman" w:eastAsia="Times New Roman" w:hAnsi="Times New Roman"/>
-                <w:b w:val="0"/>
-                <w:i w:val="0"/>
-                <w:smallCaps w:val="0"/>
-                <w:strike w:val="0"/>
-                <w:color w:val="000000"/>
-                <w:sz w:val="24"/>
-                <w:szCs w:val="24"/>
-                <w:u w:val="none"/>
-                <w:shd w:fill="auto" w:val="clear"/>
-                <w:vertAlign w:val="baseline"/>
-              </w:rPr>
-            </w:pPr>
-            <w:r>
-              <w:rPr>
-                <w:rFonts w:ascii="Times New Roman" w:cs="Times New Roman" w:eastAsia="Times New Roman" w:hAnsi="Times New Roman"/>
-                <w:b w:val="0"/>
-                <w:i w:val="0"/>
-                <w:smallCaps w:val="0"/>
-                <w:strike w:val="0"/>
-                <w:color w:val="000000"/>
-                <w:sz w:val="24"/>
-                <w:szCs w:val="24"/>
-                <w:u w:val="none"/>
-                <w:shd w:fill="auto" w:val="clear"/>
-                <w:vertAlign w:val="baseline"/>
-                <w:rtl w:val="0"/>
-              </w:rPr>
-              <w:t xml:space="preserve">Σχετικά καλή, αλλά όχι πάντα ιδανική</w:t>
-            </w:r>
-          </w:p>
-        </w:tc>
-        <w:tc>
-          <w:tcPr>
-            <w:shd w:fill="auto" w:val="clear"/>
-            <w:vAlign w:val="center"/>
-          </w:tcPr>
-          <w:p>
-            <w:pPr>
-              <w:keepNext w:val="0"/>
-              <w:keepLines w:val="0"/>
-              <w:pageBreakBefore w:val="0"/>
-              <w:widowControl w:val="0"/>
-              <w:pBdr>
-                <w:top w:space="0" w:sz="0" w:val="nil"/>
-                <w:left w:space="0" w:sz="0" w:val="nil"/>
-                <w:bottom w:space="0" w:sz="0" w:val="nil"/>
-                <w:right w:space="0" w:sz="0" w:val="nil"/>
-                <w:between w:space="0" w:sz="0" w:val="nil"/>
-              </w:pBdr>
-              <w:shd w:fill="auto" w:val="clear"/>
-              <w:spacing w:after="0" w:before="0" w:line="240" w:lineRule="auto"/>
-              <w:ind w:left="0" w:right="0" w:firstLine="0"/>
-              <w:jc w:val="center"/>
-              <w:rPr>
-                <w:rFonts w:ascii="Times New Roman" w:cs="Times New Roman" w:eastAsia="Times New Roman" w:hAnsi="Times New Roman"/>
-                <w:b w:val="0"/>
-                <w:i w:val="0"/>
-                <w:smallCaps w:val="0"/>
-                <w:strike w:val="0"/>
-                <w:color w:val="000000"/>
-                <w:sz w:val="24"/>
-                <w:szCs w:val="24"/>
-                <w:u w:val="none"/>
-                <w:shd w:fill="auto" w:val="clear"/>
-                <w:vertAlign w:val="baseline"/>
-              </w:rPr>
-            </w:pPr>
-            <w:r>
-              <w:rPr>
-                <w:rFonts w:ascii="Times New Roman" w:cs="Times New Roman" w:eastAsia="Times New Roman" w:hAnsi="Times New Roman"/>
-                <w:b w:val="0"/>
-                <w:i w:val="0"/>
-                <w:smallCaps w:val="0"/>
-                <w:strike w:val="0"/>
-                <w:color w:val="000000"/>
-                <w:sz w:val="24"/>
-                <w:szCs w:val="24"/>
-                <w:u w:val="none"/>
-                <w:shd w:fill="auto" w:val="clear"/>
-                <w:vertAlign w:val="baseline"/>
-                <w:rtl w:val="0"/>
-              </w:rPr>
-              <w:t xml:space="preserve">Πολύ ώριμη για την ηλικία του</w:t>
-            </w:r>
-          </w:p>
-        </w:tc>
-      </w:tr>
-      <w:tr>
-        <w:trPr>
-          <w:cantSplit w:val="0"/>
-          <w:tblHeader w:val="0"/>
-        </w:trPr>
-        <w:tc>
-          <w:tcPr>
-            <w:shd w:fill="auto" w:val="clear"/>
-            <w:vAlign w:val="center"/>
-          </w:tcPr>
-          <w:p>
-            <w:pPr>
-              <w:keepNext w:val="0"/>
-              <w:keepLines w:val="0"/>
-              <w:pageBreakBefore w:val="0"/>
-              <w:widowControl w:val="0"/>
-              <w:pBdr>
-                <w:top w:space="0" w:sz="0" w:val="nil"/>
-                <w:left w:space="0" w:sz="0" w:val="nil"/>
-                <w:bottom w:space="0" w:sz="0" w:val="nil"/>
-                <w:right w:space="0" w:sz="0" w:val="nil"/>
-                <w:between w:space="0" w:sz="0" w:val="nil"/>
-              </w:pBdr>
-              <w:shd w:fill="auto" w:val="clear"/>
-              <w:spacing w:after="0" w:before="0" w:line="240" w:lineRule="auto"/>
-              <w:ind w:left="0" w:right="0" w:firstLine="0"/>
-              <w:jc w:val="center"/>
-              <w:rPr>
-                <w:rFonts w:ascii="Times New Roman" w:cs="Times New Roman" w:eastAsia="Times New Roman" w:hAnsi="Times New Roman"/>
-                <w:b w:val="0"/>
-                <w:i w:val="0"/>
-                <w:smallCaps w:val="0"/>
-                <w:strike w:val="0"/>
-                <w:color w:val="000000"/>
-                <w:sz w:val="24"/>
-                <w:szCs w:val="24"/>
-                <w:u w:val="none"/>
-                <w:shd w:fill="auto" w:val="clear"/>
-                <w:vertAlign w:val="baseline"/>
-              </w:rPr>
-            </w:pPr>
-            <w:r>
-              <w:rPr>
-                <w:rFonts w:ascii="Times New Roman" w:cs="Times New Roman" w:eastAsia="Times New Roman" w:hAnsi="Times New Roman"/>
-                <w:b w:val="0"/>
-                <w:i w:val="0"/>
-                <w:smallCaps w:val="0"/>
-                <w:strike w:val="0"/>
-                <w:color w:val="000000"/>
-                <w:sz w:val="24"/>
-                <w:szCs w:val="24"/>
-                <w:u w:val="none"/>
-                <w:shd w:fill="auto" w:val="clear"/>
-                <w:vertAlign w:val="baseline"/>
-                <w:rtl w:val="0"/>
-              </w:rPr>
-              <w:t xml:space="preserve">Αλλαγές ρυθμού (pace shift)</w:t>
-            </w:r>
-          </w:p>
-        </w:tc>
-        <w:tc>
-          <w:tcPr>
-            <w:shd w:fill="auto" w:val="clear"/>
-            <w:vAlign w:val="center"/>
-          </w:tcPr>
-          <w:p>
-            <w:pPr>
-              <w:keepNext w:val="0"/>
-              <w:keepLines w:val="0"/>
-              <w:pageBreakBefore w:val="0"/>
-              <w:widowControl w:val="0"/>
-              <w:pBdr>
-                <w:top w:space="0" w:sz="0" w:val="nil"/>
-                <w:left w:space="0" w:sz="0" w:val="nil"/>
-                <w:bottom w:space="0" w:sz="0" w:val="nil"/>
-                <w:right w:space="0" w:sz="0" w:val="nil"/>
-                <w:between w:space="0" w:sz="0" w:val="nil"/>
-              </w:pBdr>
-              <w:shd w:fill="auto" w:val="clear"/>
-              <w:spacing w:after="0" w:before="0" w:line="240" w:lineRule="auto"/>
-              <w:ind w:left="0" w:right="0" w:firstLine="0"/>
-              <w:jc w:val="center"/>
-              <w:rPr>
-                <w:rFonts w:ascii="Times New Roman" w:cs="Times New Roman" w:eastAsia="Times New Roman" w:hAnsi="Times New Roman"/>
-                <w:b w:val="0"/>
-                <w:i w:val="0"/>
-                <w:smallCaps w:val="0"/>
-                <w:strike w:val="0"/>
-                <w:color w:val="000000"/>
-                <w:sz w:val="24"/>
-                <w:szCs w:val="24"/>
-                <w:u w:val="none"/>
-                <w:shd w:fill="auto" w:val="clear"/>
-                <w:vertAlign w:val="baseline"/>
-              </w:rPr>
-            </w:pPr>
-            <w:r>
-              <w:rPr>
-                <w:rFonts w:ascii="Times New Roman" w:cs="Times New Roman" w:eastAsia="Times New Roman" w:hAnsi="Times New Roman"/>
-                <w:b w:val="0"/>
-                <w:i w:val="0"/>
-                <w:smallCaps w:val="0"/>
-                <w:strike w:val="0"/>
-                <w:color w:val="000000"/>
-                <w:sz w:val="24"/>
-                <w:szCs w:val="24"/>
-                <w:u w:val="none"/>
-                <w:shd w:fill="auto" w:val="clear"/>
-                <w:vertAlign w:val="baseline"/>
-                <w:rtl w:val="0"/>
-              </w:rPr>
-              <w:t xml:space="preserve">Ευέλικτος σε συνθήκες βροχής / αγώνα</w:t>
-            </w:r>
-          </w:p>
-        </w:tc>
-        <w:tc>
-          <w:tcPr>
-            <w:shd w:fill="auto" w:val="clear"/>
-            <w:vAlign w:val="center"/>
-          </w:tcPr>
-          <w:p>
-            <w:pPr>
-              <w:keepNext w:val="0"/>
-              <w:keepLines w:val="0"/>
-              <w:pageBreakBefore w:val="0"/>
-              <w:widowControl w:val="0"/>
-              <w:pBdr>
-                <w:top w:space="0" w:sz="0" w:val="nil"/>
-                <w:left w:space="0" w:sz="0" w:val="nil"/>
-                <w:bottom w:space="0" w:sz="0" w:val="nil"/>
-                <w:right w:space="0" w:sz="0" w:val="nil"/>
-                <w:between w:space="0" w:sz="0" w:val="nil"/>
-              </w:pBdr>
-              <w:shd w:fill="auto" w:val="clear"/>
-              <w:spacing w:after="0" w:before="0" w:line="240" w:lineRule="auto"/>
-              <w:ind w:left="0" w:right="0" w:firstLine="0"/>
-              <w:jc w:val="center"/>
-              <w:rPr>
-                <w:rFonts w:ascii="Times New Roman" w:cs="Times New Roman" w:eastAsia="Times New Roman" w:hAnsi="Times New Roman"/>
-                <w:b w:val="0"/>
-                <w:i w:val="0"/>
-                <w:smallCaps w:val="0"/>
-                <w:strike w:val="0"/>
-                <w:color w:val="000000"/>
-                <w:sz w:val="24"/>
-                <w:szCs w:val="24"/>
-                <w:u w:val="none"/>
-                <w:shd w:fill="auto" w:val="clear"/>
-                <w:vertAlign w:val="baseline"/>
-              </w:rPr>
-            </w:pPr>
-            <w:r>
-              <w:rPr>
-                <w:rFonts w:ascii="Times New Roman" w:cs="Times New Roman" w:eastAsia="Times New Roman" w:hAnsi="Times New Roman"/>
-                <w:b w:val="0"/>
-                <w:i w:val="0"/>
-                <w:smallCaps w:val="0"/>
-                <w:strike w:val="0"/>
-                <w:color w:val="000000"/>
-                <w:sz w:val="24"/>
-                <w:szCs w:val="24"/>
-                <w:u w:val="none"/>
-                <w:shd w:fill="auto" w:val="clear"/>
-                <w:vertAlign w:val="baseline"/>
-                <w:rtl w:val="0"/>
-              </w:rPr>
-              <w:t xml:space="preserve">Πολύ καλός στο προσαρμοστικό racecraft</w:t>
-            </w:r>
-          </w:p>
-        </w:tc>
-      </w:tr>
-    </w:tbl>
+    </w:p>
+    <w:p>
+      <w:pPr>
+        <w:rPr/>
+      </w:pPr>
+      <w:r>
+        <w:rPr>
+          <w:rtl w:val="0"/>
+        </w:rPr>
+      </w:r>
+    </w:p>
+    <w:p>
+      <w:pPr>
+        <w:rPr/>
+      </w:pPr>
+      <w:r>
+        <w:rPr>
+          <w:rtl w:val="0"/>
+        </w:rPr>
+      </w:r>
+    </w:p>
+    <w:p>
+      <w:pPr>
+        <w:rPr/>
+      </w:pPr>
+      <w:r>
+        <w:rPr>
+          <w:rtl w:val="0"/>
+        </w:rPr>
+        <w:t xml:space="preserve">CSV_TABLE:drivers.csv</w:t>
+      </w:r>
+    </w:p>
     <w:p>
       <w:pPr>
         <w:rPr>
@@ -2317,19 +1295,6 @@
       <w:shd w:fill="auto" w:val="clear"/>
       <w:vertAlign w:val="baseline"/>
     </w:rPr>
-  </w:style>
-  <w:style w:type="table" w:styleId="Table1">
-    <w:basedOn w:val="TableNormal"/>
-    <w:tblPr>
-      <w:tblStyleRowBandSize w:val="1"/>
-      <w:tblStyleColBandSize w:val="1"/>
-      <w:tblCellMar>
-        <w:top w:w="28.0" w:type="dxa"/>
-        <w:left w:w="28.0" w:type="dxa"/>
-        <w:bottom w:w="28.0" w:type="dxa"/>
-        <w:right w:w="28.0" w:type="dxa"/>
-      </w:tblCellMar>
-    </w:tblPr>
   </w:style>
 </w:styles>
 </file>

</xml_diff>